<commit_message>
primitive type and reference
</commit_message>
<xml_diff>
--- a/OCJP files/OJCP Guidance.docx
+++ b/OCJP files/OJCP Guidance.docx
@@ -289,15 +289,21 @@
         <w:pStyle w:val="ListParagraph"/>
         <w:ind w:left="360" w:firstLineChars="0" w:firstLine="0"/>
       </w:pPr>
+    </w:p>
+    <w:p>
+      <w:pPr>
+        <w:pStyle w:val="ListParagraph"/>
+        <w:ind w:left="360" w:firstLineChars="0" w:firstLine="0"/>
+      </w:pPr>
       <w:r>
         <w:rPr>
           <w:noProof/>
         </w:rPr>
         <w:drawing>
-          <wp:inline distT="0" distB="0" distL="0" distR="0" wp14:anchorId="15CCAB05" wp14:editId="3D027A8C">
-            <wp:extent cx="5274310" cy="2032000"/>
-            <wp:effectExtent l="0" t="0" r="2540" b="6350"/>
-            <wp:docPr id="1112070455" name="Picture 1"/>
+          <wp:inline distT="0" distB="0" distL="0" distR="0" wp14:anchorId="5FFE04EE" wp14:editId="7F88A786">
+            <wp:extent cx="5274310" cy="1510665"/>
+            <wp:effectExtent l="0" t="0" r="2540" b="0"/>
+            <wp:docPr id="1509819685" name="Picture 1"/>
             <wp:cNvGraphicFramePr>
               <a:graphicFrameLocks xmlns:a="http://schemas.openxmlformats.org/drawingml/2006/main" noChangeAspect="1"/>
             </wp:cNvGraphicFramePr>
@@ -305,7 +311,7 @@
               <a:graphicData uri="http://schemas.openxmlformats.org/drawingml/2006/picture">
                 <pic:pic xmlns:pic="http://schemas.openxmlformats.org/drawingml/2006/picture">
                   <pic:nvPicPr>
-                    <pic:cNvPr id="1112070455" name=""/>
+                    <pic:cNvPr id="1509819685" name=""/>
                     <pic:cNvPicPr/>
                   </pic:nvPicPr>
                   <pic:blipFill>
@@ -317,7 +323,146 @@
                   <pic:spPr>
                     <a:xfrm>
                       <a:off x="0" y="0"/>
-                      <a:ext cx="5274310" cy="2032000"/>
+                      <a:ext cx="5274310" cy="1510665"/>
+                    </a:xfrm>
+                    <a:prstGeom prst="rect">
+                      <a:avLst/>
+                    </a:prstGeom>
+                  </pic:spPr>
+                </pic:pic>
+              </a:graphicData>
+            </a:graphic>
+          </wp:inline>
+        </w:drawing>
+      </w:r>
+    </w:p>
+    <w:p>
+      <w:pPr>
+        <w:pStyle w:val="ListParagraph"/>
+        <w:ind w:left="360" w:firstLineChars="0" w:firstLine="0"/>
+      </w:pPr>
+      <w:r>
+        <w:rPr>
+          <w:noProof/>
+        </w:rPr>
+        <w:drawing>
+          <wp:inline distT="0" distB="0" distL="0" distR="0" wp14:anchorId="4544BE81" wp14:editId="08F30D0A">
+            <wp:extent cx="5274310" cy="1590675"/>
+            <wp:effectExtent l="0" t="0" r="2540" b="9525"/>
+            <wp:docPr id="734372178" name="Picture 1"/>
+            <wp:cNvGraphicFramePr>
+              <a:graphicFrameLocks xmlns:a="http://schemas.openxmlformats.org/drawingml/2006/main" noChangeAspect="1"/>
+            </wp:cNvGraphicFramePr>
+            <a:graphic xmlns:a="http://schemas.openxmlformats.org/drawingml/2006/main">
+              <a:graphicData uri="http://schemas.openxmlformats.org/drawingml/2006/picture">
+                <pic:pic xmlns:pic="http://schemas.openxmlformats.org/drawingml/2006/picture">
+                  <pic:nvPicPr>
+                    <pic:cNvPr id="734372178" name=""/>
+                    <pic:cNvPicPr/>
+                  </pic:nvPicPr>
+                  <pic:blipFill>
+                    <a:blip r:embed="rId10"/>
+                    <a:stretch>
+                      <a:fillRect/>
+                    </a:stretch>
+                  </pic:blipFill>
+                  <pic:spPr>
+                    <a:xfrm>
+                      <a:off x="0" y="0"/>
+                      <a:ext cx="5274310" cy="1590675"/>
+                    </a:xfrm>
+                    <a:prstGeom prst="rect">
+                      <a:avLst/>
+                    </a:prstGeom>
+                  </pic:spPr>
+                </pic:pic>
+              </a:graphicData>
+            </a:graphic>
+          </wp:inline>
+        </w:drawing>
+      </w:r>
+    </w:p>
+    <w:p>
+      <w:pPr>
+        <w:pStyle w:val="ListParagraph"/>
+        <w:ind w:left="360" w:firstLineChars="0" w:firstLine="0"/>
+      </w:pPr>
+      <w:r>
+        <w:rPr>
+          <w:noProof/>
+        </w:rPr>
+        <w:lastRenderedPageBreak/>
+        <w:drawing>
+          <wp:inline distT="0" distB="0" distL="0" distR="0" wp14:anchorId="5802B6FD" wp14:editId="6FEBE492">
+            <wp:extent cx="5274310" cy="2453640"/>
+            <wp:effectExtent l="0" t="0" r="2540" b="3810"/>
+            <wp:docPr id="1033752035" name="Picture 1"/>
+            <wp:cNvGraphicFramePr>
+              <a:graphicFrameLocks xmlns:a="http://schemas.openxmlformats.org/drawingml/2006/main" noChangeAspect="1"/>
+            </wp:cNvGraphicFramePr>
+            <a:graphic xmlns:a="http://schemas.openxmlformats.org/drawingml/2006/main">
+              <a:graphicData uri="http://schemas.openxmlformats.org/drawingml/2006/picture">
+                <pic:pic xmlns:pic="http://schemas.openxmlformats.org/drawingml/2006/picture">
+                  <pic:nvPicPr>
+                    <pic:cNvPr id="1033752035" name=""/>
+                    <pic:cNvPicPr/>
+                  </pic:nvPicPr>
+                  <pic:blipFill>
+                    <a:blip r:embed="rId11"/>
+                    <a:stretch>
+                      <a:fillRect/>
+                    </a:stretch>
+                  </pic:blipFill>
+                  <pic:spPr>
+                    <a:xfrm>
+                      <a:off x="0" y="0"/>
+                      <a:ext cx="5274310" cy="2453640"/>
+                    </a:xfrm>
+                    <a:prstGeom prst="rect">
+                      <a:avLst/>
+                    </a:prstGeom>
+                  </pic:spPr>
+                </pic:pic>
+              </a:graphicData>
+            </a:graphic>
+          </wp:inline>
+        </w:drawing>
+      </w:r>
+    </w:p>
+    <w:p>
+      <w:pPr>
+        <w:pStyle w:val="ListParagraph"/>
+        <w:ind w:left="360" w:firstLineChars="0" w:firstLine="0"/>
+      </w:pPr>
+      <w:r>
+        <w:rPr>
+          <w:noProof/>
+        </w:rPr>
+        <w:drawing>
+          <wp:inline distT="0" distB="0" distL="0" distR="0" wp14:anchorId="64FD903A" wp14:editId="2510C7B9">
+            <wp:extent cx="5274310" cy="1600200"/>
+            <wp:effectExtent l="0" t="0" r="2540" b="0"/>
+            <wp:docPr id="551022731" name="Picture 1"/>
+            <wp:cNvGraphicFramePr>
+              <a:graphicFrameLocks xmlns:a="http://schemas.openxmlformats.org/drawingml/2006/main" noChangeAspect="1"/>
+            </wp:cNvGraphicFramePr>
+            <a:graphic xmlns:a="http://schemas.openxmlformats.org/drawingml/2006/main">
+              <a:graphicData uri="http://schemas.openxmlformats.org/drawingml/2006/picture">
+                <pic:pic xmlns:pic="http://schemas.openxmlformats.org/drawingml/2006/picture">
+                  <pic:nvPicPr>
+                    <pic:cNvPr id="551022731" name=""/>
+                    <pic:cNvPicPr/>
+                  </pic:nvPicPr>
+                  <pic:blipFill>
+                    <a:blip r:embed="rId12"/>
+                    <a:stretch>
+                      <a:fillRect/>
+                    </a:stretch>
+                  </pic:blipFill>
+                  <pic:spPr>
+                    <a:xfrm>
+                      <a:off x="0" y="0"/>
+                      <a:ext cx="5274310" cy="1600200"/>
                     </a:xfrm>
                     <a:prstGeom prst="rect">
                       <a:avLst/>

</xml_diff>